<commit_message>
Se termino el capitulo 1 listo para revision y en espera de la respuesta de revision
</commit_message>
<xml_diff>
--- a/doc/Tesis Cap1.docx
+++ b/doc/Tesis Cap1.docx
@@ -2427,6 +2427,7 @@
           <w:docPartUnique/>
         </w:docPartObj>
       </w:sdtPr>
+      <w:sdtEndPr/>
       <w:sdtContent>
         <w:p>
           <w:pPr>
@@ -3894,21 +3895,7 @@
                 <w:rStyle w:val="Hipervnculo"/>
                 <w:noProof/>
               </w:rPr>
-              <w:t>1.3.1 Recomendado</w:t>
-            </w:r>
-            <w:r>
-              <w:rPr>
-                <w:rStyle w:val="Hipervnculo"/>
-                <w:noProof/>
-              </w:rPr>
-              <w:t>r</w:t>
-            </w:r>
-            <w:r>
-              <w:rPr>
-                <w:rStyle w:val="Hipervnculo"/>
-                <w:noProof/>
-              </w:rPr>
-              <w:t>es basados en Redes Neuronales.</w:t>
+              <w:t>1.3.1 Recomendadores basados en Redes Neuronales.</w:t>
             </w:r>
             <w:r>
               <w:rPr>
@@ -5934,61 +5921,13 @@
         <w:rPr>
           <w:rFonts w:ascii="Arial" w:hAnsi="Arial" w:cs="Arial"/>
         </w:rPr>
-        <w:t>Aunque pueda parecer anticuado ahora mismo, para ese entonces esto era algo revolucionario para los servicios automatizados, ya que era personalizado. Y es importante destacar que, incluso en la actualidad, no todos los sitios webs de comercios electrónicos han alcanzado este hito.</w:t>
-      </w:r>
-    </w:p>
-    <w:p>
-      <w:pPr>
-        <w:pStyle w:val="Textoindependiente"/>
-        <w:spacing w:line="360" w:lineRule="auto"/>
-        <w:ind w:firstLine="0"/>
-      </w:pPr>
-    </w:p>
-    <w:p>
-      <w:pPr>
-        <w:pStyle w:val="Textoindependiente"/>
-        <w:spacing w:line="360" w:lineRule="auto"/>
-        <w:ind w:firstLine="0"/>
-        <w:rPr>
-          <w:rFonts w:ascii="Arial" w:hAnsi="Arial" w:cs="Arial"/>
-        </w:rPr>
-      </w:pPr>
-      <w:r>
-        <w:rPr>
-          <w:rFonts w:ascii="Arial" w:hAnsi="Arial" w:cs="Arial"/>
-          <w:highlight w:val="red"/>
-        </w:rPr>
-        <w:t>Entonces surgieron los dos enfoques principales que muchos conocemos, el filtrado colaborativo y el filtrado basado en contenido. Dos famosos algoritmos muy utilizados en sistemas de recomendaciones</w:t>
-      </w:r>
-      <w:r>
-        <w:rPr>
-          <w:rFonts w:ascii="Arial" w:hAnsi="Arial" w:cs="Arial"/>
-          <w:highlight w:val="red"/>
-        </w:rPr>
-        <w:t xml:space="preserve"> que se explicaran a detalle </w:t>
-      </w:r>
-      <w:proofErr w:type="spellStart"/>
-      <w:r>
-        <w:rPr>
-          <w:rFonts w:ascii="Arial" w:hAnsi="Arial" w:cs="Arial"/>
-          <w:highlight w:val="red"/>
-        </w:rPr>
-        <w:t>mas</w:t>
-      </w:r>
-      <w:proofErr w:type="spellEnd"/>
-      <w:r>
-        <w:rPr>
-          <w:rFonts w:ascii="Arial" w:hAnsi="Arial" w:cs="Arial"/>
-          <w:highlight w:val="red"/>
-        </w:rPr>
-        <w:t xml:space="preserve"> adelante</w:t>
-      </w:r>
-      <w:r>
-        <w:rPr>
-          <w:rFonts w:ascii="Arial" w:hAnsi="Arial" w:cs="Arial"/>
-          <w:highlight w:val="red"/>
-        </w:rPr>
-        <w:t>.</w:t>
+        <w:t>Aunque pueda parecer anticuado ahora mismo, para ese entonces esto era algo revolucionario para los servicios automatizados, ya que era personalizado. Y es importante destacar que, incluso en la actualidad, no todos los sitios webs de comercios elect</w:t>
+      </w:r>
+      <w:r>
+        <w:rPr>
+          <w:rFonts w:ascii="Arial" w:hAnsi="Arial" w:cs="Arial"/>
+        </w:rPr>
+        <w:t>rónicos han alcanzado este hito.</w:t>
       </w:r>
     </w:p>
     <w:p>
@@ -6025,10 +5964,92 @@
         </w:rPr>
         <w:t xml:space="preserve"> </w:t>
       </w:r>
-    </w:p>
-    <w:p>
-      <w:pPr>
-        <w:pStyle w:val="Textoindependiente"/>
+      <w:bookmarkStart w:id="1" w:name="_GoBack"/>
+      <w:bookmarkEnd w:id="1"/>
+    </w:p>
+    <w:p>
+      <w:pPr>
+        <w:pStyle w:val="Textoindependiente"/>
+        <w:spacing w:line="360" w:lineRule="auto"/>
+        <w:ind w:firstLine="0"/>
+      </w:pPr>
+    </w:p>
+    <w:p>
+      <w:pPr>
+        <w:spacing w:line="360" w:lineRule="auto"/>
+        <w:rPr>
+          <w:rFonts w:ascii="Arial" w:hAnsi="Arial" w:cs="Arial"/>
+        </w:rPr>
+      </w:pPr>
+      <w:r>
+        <w:rPr>
+          <w:rFonts w:ascii="Arial" w:hAnsi="Arial" w:cs="Arial"/>
+        </w:rPr>
+        <w:t xml:space="preserve">Entonces surgieron los dos enfoques principales que muchos conocemos, el </w:t>
+      </w:r>
+      <w:r>
+        <w:rPr>
+          <w:rFonts w:ascii="Arial" w:hAnsi="Arial" w:cs="Arial"/>
+        </w:rPr>
+        <w:t xml:space="preserve">filtrado basado en contenido </w:t>
+      </w:r>
+      <w:r>
+        <w:rPr>
+          <w:rFonts w:ascii="Arial" w:hAnsi="Arial" w:cs="Arial"/>
+        </w:rPr>
+        <w:t>y el filtrado colaborativo</w:t>
+      </w:r>
+      <w:r>
+        <w:rPr>
+          <w:rFonts w:ascii="Arial" w:hAnsi="Arial" w:cs="Arial"/>
+        </w:rPr>
+        <w:t>. Dos famosos algoritmos muy utilizados en sistemas de recomendaciones</w:t>
+      </w:r>
+      <w:r>
+        <w:rPr>
+          <w:rFonts w:ascii="Arial" w:hAnsi="Arial" w:cs="Arial"/>
+        </w:rPr>
+        <w:t xml:space="preserve"> que se explicaran a detalle </w:t>
+      </w:r>
+      <w:r>
+        <w:rPr>
+          <w:rFonts w:ascii="Arial" w:hAnsi="Arial" w:cs="Arial"/>
+        </w:rPr>
+        <w:t>en los epígrafes 1.1.1.</w:t>
+      </w:r>
+      <w:r>
+        <w:rPr>
+          <w:rFonts w:ascii="Arial" w:hAnsi="Arial" w:cs="Arial"/>
+        </w:rPr>
+        <w:t>2</w:t>
+      </w:r>
+      <w:r>
+        <w:rPr>
+          <w:rFonts w:ascii="Arial" w:hAnsi="Arial" w:cs="Arial"/>
+        </w:rPr>
+        <w:t xml:space="preserve"> y 1.1.1.</w:t>
+      </w:r>
+      <w:r>
+        <w:rPr>
+          <w:rFonts w:ascii="Arial" w:hAnsi="Arial" w:cs="Arial"/>
+        </w:rPr>
+        <w:t>3</w:t>
+      </w:r>
+      <w:r>
+        <w:rPr>
+          <w:rFonts w:ascii="Arial" w:hAnsi="Arial" w:cs="Arial"/>
+        </w:rPr>
+        <w:t>.</w:t>
+      </w:r>
+    </w:p>
+    <w:p>
+      <w:pPr>
+        <w:pStyle w:val="Textoindependiente"/>
+        <w:spacing w:line="360" w:lineRule="auto"/>
+        <w:ind w:firstLine="0"/>
+        <w:rPr>
+          <w:rFonts w:ascii="Arial" w:hAnsi="Arial" w:cs="Arial"/>
+        </w:rPr>
       </w:pPr>
     </w:p>
     <w:p>
@@ -6143,7 +6164,6 @@
         <w:rPr>
           <w:rFonts w:ascii="Arial" w:hAnsi="Arial" w:cs="Arial"/>
         </w:rPr>
-        <w:lastRenderedPageBreak/>
         <w:t>toDus</w:t>
       </w:r>
       <w:proofErr w:type="spellEnd"/>
@@ -6657,7 +6677,6 @@
         <w:rPr>
           <w:rFonts w:ascii="Arial" w:hAnsi="Arial" w:cs="Arial"/>
         </w:rPr>
-        <w:lastRenderedPageBreak/>
         <w:t>Elaborar el marco teórico de la investigación.</w:t>
       </w:r>
     </w:p>
@@ -6710,6 +6729,7 @@
         <w:rPr>
           <w:rFonts w:ascii="Arial" w:hAnsi="Arial" w:cs="Arial"/>
         </w:rPr>
+        <w:lastRenderedPageBreak/>
         <w:t>Implementar la solución propuesta de acuerdo a la estructura de diseño definida.</w:t>
       </w:r>
     </w:p>
@@ -7084,7 +7104,6 @@
         <w:rPr>
           <w:rFonts w:ascii="Arial" w:hAnsi="Arial" w:cs="Arial"/>
         </w:rPr>
-        <w:lastRenderedPageBreak/>
         <w:t xml:space="preserve">Confección de un prototipo no funcional de interfaz de usuario. </w:t>
       </w:r>
     </w:p>
@@ -7105,6 +7124,7 @@
         <w:rPr>
           <w:rFonts w:ascii="Arial" w:hAnsi="Arial" w:cs="Arial"/>
         </w:rPr>
+        <w:lastRenderedPageBreak/>
         <w:t xml:space="preserve">Implementación de las principales funcionalidades de la solución informática propuesta. </w:t>
       </w:r>
     </w:p>
@@ -7373,7 +7393,7 @@
           <w:sz w:val="32"/>
         </w:rPr>
       </w:pPr>
-      <w:bookmarkStart w:id="1" w:name="_Toc176666659"/>
+      <w:bookmarkStart w:id="2" w:name="_Toc176666659"/>
       <w:r>
         <w:rPr>
           <w:rFonts w:cs="Arial"/>
@@ -7410,7 +7430,7 @@
         </w:rPr>
         <w:t>.</w:t>
       </w:r>
-      <w:bookmarkEnd w:id="1"/>
+      <w:bookmarkEnd w:id="2"/>
     </w:p>
     <w:p>
       <w:pPr>
@@ -7473,7 +7493,7 @@
       <w:pPr>
         <w:pStyle w:val="Ttulo2"/>
       </w:pPr>
-      <w:bookmarkStart w:id="2" w:name="_Toc176666660"/>
+      <w:bookmarkStart w:id="3" w:name="_Toc176666660"/>
       <w:r>
         <w:t xml:space="preserve">1.1 </w:t>
       </w:r>
@@ -7486,7 +7506,7 @@
       <w:r>
         <w:t>.</w:t>
       </w:r>
-      <w:bookmarkEnd w:id="2"/>
+      <w:bookmarkEnd w:id="3"/>
     </w:p>
     <w:p>
       <w:pPr>
@@ -8037,7 +8057,7 @@
         </w:numPr>
         <w:spacing w:line="360" w:lineRule="auto"/>
       </w:pPr>
-      <w:bookmarkStart w:id="3" w:name="_Toc176666661"/>
+      <w:bookmarkStart w:id="4" w:name="_Toc176666661"/>
       <w:r>
         <w:lastRenderedPageBreak/>
         <w:t>Clasificación</w:t>
@@ -8051,7 +8071,7 @@
       <w:r>
         <w:t xml:space="preserve"> Sistemas de Recomendaciones.</w:t>
       </w:r>
-      <w:bookmarkEnd w:id="3"/>
+      <w:bookmarkEnd w:id="4"/>
     </w:p>
     <w:p>
       <w:pPr>
@@ -8265,7 +8285,7 @@
         <w:pStyle w:val="Ttulo4"/>
         <w:spacing w:line="360" w:lineRule="auto"/>
       </w:pPr>
-      <w:bookmarkStart w:id="4" w:name="_Toc176666662"/>
+      <w:bookmarkStart w:id="5" w:name="_Toc176666662"/>
       <w:r>
         <w:t>1.1.1.1</w:t>
       </w:r>
@@ -8278,7 +8298,7 @@
       <w:r>
         <w:t>.</w:t>
       </w:r>
-      <w:bookmarkEnd w:id="4"/>
+      <w:bookmarkEnd w:id="5"/>
     </w:p>
     <w:p/>
     <w:p>
@@ -8334,7 +8354,7 @@
         <w:pStyle w:val="Ttulo4"/>
         <w:spacing w:line="360" w:lineRule="auto"/>
       </w:pPr>
-      <w:bookmarkStart w:id="5" w:name="_Toc176666663"/>
+      <w:bookmarkStart w:id="6" w:name="_Toc176666663"/>
       <w:r>
         <w:t>1.1.1.2</w:t>
       </w:r>
@@ -8347,7 +8367,7 @@
       <w:r>
         <w:t>ontenido.</w:t>
       </w:r>
-      <w:bookmarkEnd w:id="5"/>
+      <w:bookmarkEnd w:id="6"/>
     </w:p>
     <w:p>
       <w:pPr>
@@ -8544,7 +8564,7 @@
         <w:pStyle w:val="Ttulo4"/>
         <w:spacing w:line="360" w:lineRule="auto"/>
       </w:pPr>
-      <w:bookmarkStart w:id="6" w:name="_Toc176666664"/>
+      <w:bookmarkStart w:id="7" w:name="_Toc176666664"/>
       <w:r>
         <w:t>1.1.1.3</w:t>
       </w:r>
@@ -8554,7 +8574,7 @@
       <w:r>
         <w:t>Basados en Filtrado Colaborativo.</w:t>
       </w:r>
-      <w:bookmarkEnd w:id="6"/>
+      <w:bookmarkEnd w:id="7"/>
     </w:p>
     <w:p>
       <w:pPr>
@@ -9332,7 +9352,7 @@
           <w:bCs w:val="0"/>
         </w:rPr>
       </w:pPr>
-      <w:bookmarkStart w:id="7" w:name="_Toc176666665"/>
+      <w:bookmarkStart w:id="8" w:name="_Toc176666665"/>
       <w:r>
         <w:t>1.1.1.4</w:t>
       </w:r>
@@ -9342,7 +9362,7 @@
       <w:r>
         <w:t>Híbridos.</w:t>
       </w:r>
-      <w:bookmarkEnd w:id="7"/>
+      <w:bookmarkEnd w:id="8"/>
     </w:p>
     <w:p>
       <w:pPr>
@@ -9580,7 +9600,7 @@
         <w:pStyle w:val="Ttulo4"/>
         <w:spacing w:line="360" w:lineRule="auto"/>
       </w:pPr>
-      <w:bookmarkStart w:id="8" w:name="_Toc176666666"/>
+      <w:bookmarkStart w:id="9" w:name="_Toc176666666"/>
       <w:r>
         <w:rPr>
           <w:rStyle w:val="Ttulo2Car"/>
@@ -9608,7 +9628,7 @@
       <w:r>
         <w:t>.</w:t>
       </w:r>
-      <w:bookmarkEnd w:id="8"/>
+      <w:bookmarkEnd w:id="9"/>
     </w:p>
     <w:p>
       <w:pPr>
@@ -9695,7 +9715,7 @@
           <w:bCs w:val="0"/>
         </w:rPr>
       </w:pPr>
-      <w:bookmarkStart w:id="9" w:name="_Toc176666667"/>
+      <w:bookmarkStart w:id="10" w:name="_Toc176666667"/>
       <w:r>
         <w:lastRenderedPageBreak/>
         <w:t>1.1.1.6</w:t>
@@ -9711,7 +9731,7 @@
       <w:r>
         <w:t xml:space="preserve"> Conversacionales.</w:t>
       </w:r>
-      <w:bookmarkEnd w:id="9"/>
+      <w:bookmarkEnd w:id="10"/>
     </w:p>
     <w:p>
       <w:pPr>
@@ -10052,7 +10072,7 @@
       <w:pPr>
         <w:pStyle w:val="Ttulo3"/>
       </w:pPr>
-      <w:bookmarkStart w:id="10" w:name="_Toc176666668"/>
+      <w:bookmarkStart w:id="11" w:name="_Toc176666668"/>
       <w:r>
         <w:rPr>
           <w:rStyle w:val="Hipervnculo"/>
@@ -10081,7 +10101,7 @@
         </w:rPr>
         <w:t>Retroalimentacion</w:t>
       </w:r>
-      <w:bookmarkEnd w:id="10"/>
+      <w:bookmarkEnd w:id="11"/>
       <w:proofErr w:type="spellEnd"/>
     </w:p>
     <w:p>
@@ -10493,6 +10513,7 @@
       <w:r>
         <w:rPr>
           <w:rFonts w:ascii="Arial" w:hAnsi="Arial" w:cs="Arial"/>
+          <w:noProof/>
           <w:color w:val="202122"/>
         </w:rPr>
         <w:drawing>
@@ -10635,7 +10656,7 @@
       <w:pPr>
         <w:pStyle w:val="Ttulo2"/>
       </w:pPr>
-      <w:bookmarkStart w:id="11" w:name="_Toc176666669"/>
+      <w:bookmarkStart w:id="12" w:name="_Toc176666669"/>
       <w:r>
         <w:t xml:space="preserve">1.2 </w:t>
       </w:r>
@@ -10645,7 +10666,7 @@
       <w:r>
         <w:t>.</w:t>
       </w:r>
-      <w:bookmarkEnd w:id="11"/>
+      <w:bookmarkEnd w:id="12"/>
     </w:p>
     <w:p>
       <w:pPr>
@@ -10713,14 +10734,14 @@
         <w:pStyle w:val="Ttulo3"/>
         <w:spacing w:line="360" w:lineRule="auto"/>
       </w:pPr>
-      <w:bookmarkStart w:id="12" w:name="_Toc176666670"/>
+      <w:bookmarkStart w:id="13" w:name="_Toc176666670"/>
       <w:r>
         <w:t xml:space="preserve">1.2.1 </w:t>
       </w:r>
       <w:r>
         <w:t>Estudio de Sistemas Homólogos en el ámbito Nacional.</w:t>
       </w:r>
-      <w:bookmarkEnd w:id="12"/>
+      <w:bookmarkEnd w:id="13"/>
     </w:p>
     <w:p>
       <w:pPr>
@@ -10733,11 +10754,11 @@
         <w:pStyle w:val="Ttulo4"/>
         <w:spacing w:line="360" w:lineRule="auto"/>
       </w:pPr>
-      <w:bookmarkStart w:id="13" w:name="_Toc176666671"/>
+      <w:bookmarkStart w:id="14" w:name="_Toc176666671"/>
       <w:r>
         <w:t>Sistema de recomendaciones sobre la evaluación de proyectos de desarrollo de software</w:t>
       </w:r>
-      <w:bookmarkEnd w:id="13"/>
+      <w:bookmarkEnd w:id="14"/>
     </w:p>
     <w:p>
       <w:pPr>
@@ -10902,11 +10923,11 @@
         <w:pStyle w:val="Ttulo4"/>
         <w:spacing w:line="360" w:lineRule="auto"/>
       </w:pPr>
-      <w:bookmarkStart w:id="14" w:name="_Toc176666672"/>
+      <w:bookmarkStart w:id="15" w:name="_Toc176666672"/>
       <w:r>
         <w:t>Sistema Recomendador de noticias para el portal Octavitos</w:t>
       </w:r>
-      <w:bookmarkEnd w:id="14"/>
+      <w:bookmarkEnd w:id="15"/>
     </w:p>
     <w:p>
       <w:pPr>
@@ -11086,12 +11107,12 @@
         <w:pStyle w:val="Ttulo4"/>
         <w:spacing w:line="360" w:lineRule="auto"/>
       </w:pPr>
-      <w:bookmarkStart w:id="15" w:name="_Toc176666673"/>
+      <w:bookmarkStart w:id="16" w:name="_Toc176666673"/>
       <w:r>
         <w:lastRenderedPageBreak/>
         <w:t>Sistema Recomendador para el turismo en Cuba</w:t>
       </w:r>
-      <w:bookmarkEnd w:id="15"/>
+      <w:bookmarkEnd w:id="16"/>
     </w:p>
     <w:p>
       <w:pPr>
@@ -11425,14 +11446,14 @@
         <w:pStyle w:val="Ttulo3"/>
         <w:spacing w:line="360" w:lineRule="auto"/>
       </w:pPr>
-      <w:bookmarkStart w:id="16" w:name="_Toc176666674"/>
+      <w:bookmarkStart w:id="17" w:name="_Toc176666674"/>
       <w:r>
         <w:t xml:space="preserve">1.2.2 </w:t>
       </w:r>
       <w:r>
         <w:t>Estudio de Sistemas Homólogos en el ámbito Internacional.</w:t>
       </w:r>
-      <w:bookmarkEnd w:id="16"/>
+      <w:bookmarkEnd w:id="17"/>
     </w:p>
     <w:p>
       <w:pPr>
@@ -11444,7 +11465,7 @@
           <w:bCs w:val="0"/>
         </w:rPr>
       </w:pPr>
-      <w:bookmarkStart w:id="17" w:name="_Toc176666675"/>
+      <w:bookmarkStart w:id="18" w:name="_Toc176666675"/>
       <w:r>
         <w:rPr>
           <w:rStyle w:val="Textoennegrita"/>
@@ -11471,7 +11492,7 @@
         </w:rPr>
         <w:t>.</w:t>
       </w:r>
-      <w:bookmarkEnd w:id="17"/>
+      <w:bookmarkEnd w:id="18"/>
     </w:p>
     <w:p>
       <w:pPr>
@@ -12059,7 +12080,7 @@
           <w:bCs w:val="0"/>
         </w:rPr>
       </w:pPr>
-      <w:bookmarkStart w:id="18" w:name="_Toc176666676"/>
+      <w:bookmarkStart w:id="19" w:name="_Toc176666676"/>
       <w:r>
         <w:rPr>
           <w:rStyle w:val="Textoennegrita"/>
@@ -12086,7 +12107,7 @@
         </w:rPr>
         <w:t>.</w:t>
       </w:r>
-      <w:bookmarkEnd w:id="18"/>
+      <w:bookmarkEnd w:id="19"/>
     </w:p>
     <w:p/>
     <w:p>
@@ -12709,7 +12730,7 @@
           <w:bCs w:val="0"/>
         </w:rPr>
       </w:pPr>
-      <w:bookmarkStart w:id="19" w:name="_Toc176666677"/>
+      <w:bookmarkStart w:id="20" w:name="_Toc176666677"/>
       <w:r>
         <w:rPr>
           <w:rStyle w:val="Textoennegrita"/>
@@ -12718,7 +12739,7 @@
         </w:rPr>
         <w:t>Sistema de Recomendación de Google Play Store.</w:t>
       </w:r>
-      <w:bookmarkEnd w:id="19"/>
+      <w:bookmarkEnd w:id="20"/>
     </w:p>
     <w:p>
       <w:pPr>
@@ -12877,14 +12898,14 @@
         <w:pStyle w:val="Ttulo3"/>
         <w:spacing w:line="360" w:lineRule="auto"/>
       </w:pPr>
-      <w:bookmarkStart w:id="20" w:name="_Toc176666678"/>
+      <w:bookmarkStart w:id="21" w:name="_Toc176666678"/>
       <w:r>
         <w:t xml:space="preserve">1.2.3 </w:t>
       </w:r>
       <w:r>
         <w:t>Conclusión de los Sistemas de Recomendaciones.</w:t>
       </w:r>
-      <w:bookmarkEnd w:id="20"/>
+      <w:bookmarkEnd w:id="21"/>
     </w:p>
     <w:p>
       <w:pPr>
@@ -13049,14 +13070,14 @@
       <w:pPr>
         <w:pStyle w:val="Ttulo2"/>
       </w:pPr>
-      <w:bookmarkStart w:id="21" w:name="_Toc176666679"/>
+      <w:bookmarkStart w:id="22" w:name="_Toc176666679"/>
       <w:r>
         <w:t xml:space="preserve">1.3 </w:t>
       </w:r>
       <w:r>
         <w:t>Propuesta de solución.</w:t>
       </w:r>
-      <w:bookmarkEnd w:id="21"/>
+      <w:bookmarkEnd w:id="22"/>
     </w:p>
     <w:p>
       <w:pPr>
@@ -13311,8 +13332,6 @@
           <w:rFonts w:ascii="Arial" w:hAnsi="Arial" w:cs="Arial"/>
         </w:rPr>
       </w:pPr>
-      <w:bookmarkStart w:id="22" w:name="_GoBack"/>
-      <w:bookmarkEnd w:id="22"/>
     </w:p>
     <w:p>
       <w:pPr>
@@ -13856,13 +13875,7 @@
       </w:pPr>
       <w:bookmarkStart w:id="25" w:name="_Toc176666682"/>
       <w:r>
-        <w:t>1.3.3</w:t>
-      </w:r>
-      <w:r>
-        <w:t xml:space="preserve"> </w:t>
-      </w:r>
-      <w:r>
-        <w:t>Desafíos</w:t>
+        <w:t>1.3.3 Desafíos</w:t>
       </w:r>
       <w:bookmarkEnd w:id="25"/>
     </w:p>
@@ -16889,6 +16902,110 @@
     </w:p>
     <w:p>
       <w:pPr>
+        <w:pStyle w:val="Prrafodelista"/>
+        <w:rPr>
+          <w:rFonts w:ascii="Arial" w:hAnsi="Arial" w:cs="Arial"/>
+          <w:b/>
+        </w:rPr>
+      </w:pPr>
+    </w:p>
+    <w:p>
+      <w:pPr>
+        <w:pStyle w:val="Textoindependiente"/>
+        <w:spacing w:line="360" w:lineRule="auto"/>
+        <w:rPr>
+          <w:rFonts w:ascii="Arial" w:hAnsi="Arial" w:cs="Arial"/>
+          <w:b/>
+        </w:rPr>
+      </w:pPr>
+    </w:p>
+    <w:p>
+      <w:pPr>
+        <w:pStyle w:val="Textoindependiente"/>
+        <w:spacing w:line="360" w:lineRule="auto"/>
+        <w:rPr>
+          <w:rFonts w:ascii="Arial" w:hAnsi="Arial" w:cs="Arial"/>
+          <w:b/>
+        </w:rPr>
+      </w:pPr>
+    </w:p>
+    <w:p>
+      <w:pPr>
+        <w:pStyle w:val="Textoindependiente"/>
+        <w:spacing w:line="360" w:lineRule="auto"/>
+        <w:rPr>
+          <w:rFonts w:ascii="Arial" w:hAnsi="Arial" w:cs="Arial"/>
+          <w:b/>
+        </w:rPr>
+      </w:pPr>
+    </w:p>
+    <w:p>
+      <w:pPr>
+        <w:pStyle w:val="Textoindependiente"/>
+        <w:spacing w:line="360" w:lineRule="auto"/>
+        <w:rPr>
+          <w:rFonts w:ascii="Arial" w:hAnsi="Arial" w:cs="Arial"/>
+          <w:b/>
+        </w:rPr>
+      </w:pPr>
+    </w:p>
+    <w:p>
+      <w:pPr>
+        <w:pStyle w:val="Textoindependiente"/>
+        <w:spacing w:line="360" w:lineRule="auto"/>
+        <w:rPr>
+          <w:rFonts w:ascii="Arial" w:hAnsi="Arial" w:cs="Arial"/>
+          <w:b/>
+        </w:rPr>
+      </w:pPr>
+    </w:p>
+    <w:p>
+      <w:pPr>
+        <w:pStyle w:val="Ttulo1"/>
+      </w:pPr>
+      <w:r>
+        <w:lastRenderedPageBreak/>
+        <w:t>Referencias Bilbiograficas</w:t>
+      </w:r>
+    </w:p>
+    <w:p>
+      <w:pPr>
+        <w:pStyle w:val="Bibliografa"/>
+      </w:pPr>
+      <w:r>
+        <w:fldChar w:fldCharType="begin"/>
+      </w:r>
+      <w:r>
+        <w:instrText xml:space="preserve"> ADDIN ZOTERO_BIBL {"uncited":[],"omitted":[],"custom":[]} CSL_BIBLIOGRAPHY </w:instrText>
+      </w:r>
+      <w:r>
+        <w:fldChar w:fldCharType="separate"/>
+      </w:r>
+      <w:r>
+        <w:t xml:space="preserve">Xia, J. H. H. (2023). </w:t>
+      </w:r>
+      <w:r>
+        <w:rPr>
+          <w:i/>
+          <w:iCs/>
+        </w:rPr>
+        <w:t>DESARROLLO DE UN SISTEMA DE RECOMENDACIÓN PARA UNA EMPRESA DE SERVICIOS ONLINE</w:t>
+      </w:r>
+      <w:r>
+        <w:t>.</w:t>
+      </w:r>
+    </w:p>
+    <w:p>
+      <w:pPr>
+        <w:pStyle w:val="Textoindependiente"/>
+        <w:ind w:firstLine="0"/>
+      </w:pPr>
+      <w:r>
+        <w:fldChar w:fldCharType="end"/>
+      </w:r>
+    </w:p>
+    <w:p>
+      <w:pPr>
         <w:pStyle w:val="Textoindependiente"/>
         <w:spacing w:line="360" w:lineRule="auto"/>
         <w:rPr>
@@ -16973,7 +17090,7 @@
         <w:rFonts w:ascii="Arial" w:hAnsi="Arial"/>
         <w:noProof/>
       </w:rPr>
-      <w:t>41</w:t>
+      <w:t>22</w:t>
     </w:r>
     <w:r>
       <w:rPr>
@@ -23786,6 +23903,18 @@
       <w:ind w:left="720"/>
     </w:pPr>
   </w:style>
+  <w:style w:type="paragraph" w:styleId="Bibliografa">
+    <w:name w:val="Bibliography"/>
+    <w:basedOn w:val="Normal"/>
+    <w:next w:val="Normal"/>
+    <w:uiPriority w:val="37"/>
+    <w:unhideWhenUsed/>
+    <w:rsid w:val="00C17675"/>
+    <w:pPr>
+      <w:spacing w:line="480" w:lineRule="auto"/>
+      <w:ind w:left="720" w:hanging="720"/>
+    </w:pPr>
+  </w:style>
 </w:styles>
 </file>
 
@@ -24055,7 +24184,7 @@
 </file>
 
 <file path=customXml/itemProps1.xml><?xml version="1.0" encoding="utf-8"?>
-<ds:datastoreItem xmlns:ds="http://schemas.openxmlformats.org/officeDocument/2006/customXml" ds:itemID="{DBACC02A-CFAE-4487-8F77-5D0114097780}">
+<ds:datastoreItem xmlns:ds="http://schemas.openxmlformats.org/officeDocument/2006/customXml" ds:itemID="{EFC3BBCC-7D70-4C0C-9BA7-8B6F0983CB7D}">
   <ds:schemaRefs>
     <ds:schemaRef ds:uri="http://schemas.openxmlformats.org/officeDocument/2006/bibliography"/>
   </ds:schemaRefs>

</xml_diff>